<commit_message>
The roughest of rough drafts
</commit_message>
<xml_diff>
--- a/ResearchPaper/Outline.docx
+++ b/ResearchPaper/Outline.docx
@@ -25,8 +25,19 @@
         <w:t>:</w:t>
       </w:r>
       <w:r>
-        <w:t xml:space="preserve"> Training people to use heavy machinery is dangerous, so it would be useful and life saving to train people using VR techniques. </w:t>
-      </w:r>
+        <w:t xml:space="preserve"> </w:t>
+      </w:r>
+      <w:bookmarkStart w:id="0" w:name="_Hlk7962005"/>
+      <w:r>
+        <w:t xml:space="preserve">Training people to use </w:t>
+      </w:r>
+      <w:r>
+        <w:t>earthmoving</w:t>
+      </w:r>
+      <w:r>
+        <w:t xml:space="preserve"> machinery is dangerous, so it would be useful and life saving to train people using VR techniques. </w:t>
+      </w:r>
+      <w:bookmarkEnd w:id="0"/>
     </w:p>
     <w:p>
       <w:pPr>
@@ -223,12 +234,7 @@
         </w:numPr>
       </w:pPr>
       <w:r>
-        <w:t xml:space="preserve">“Due to the intrinsic properties of VR-to offer almost real-world </w:t>
-      </w:r>
-      <w:bookmarkStart w:id="0" w:name="_GoBack"/>
-      <w:bookmarkEnd w:id="0"/>
-      <w:r>
-        <w:t>experience in harmless virtual environment- it is born to be a perfect tool for training…” (</w:t>
+        <w:t>“Due to the intrinsic properties of VR-to offer almost real-world experience in harmless virtual environment- it is born to be a perfect tool for training…” (</w:t>
       </w:r>
       <w:r>
         <w:t>Head-mounted display, 1</w:t>
@@ -290,22 +296,44 @@
         </w:numPr>
       </w:pPr>
       <w:r>
-        <w:t>D</w:t>
-      </w:r>
-    </w:p>
-    <w:p>
-      <w:pPr>
-        <w:pStyle w:val="ListParagraph"/>
-      </w:pPr>
-    </w:p>
-    <w:p>
-      <w:pPr>
-        <w:pStyle w:val="ListParagraph"/>
-      </w:pPr>
-    </w:p>
-    <w:p>
+        <w:t>“</w:t>
+      </w:r>
+      <w:r>
+        <w:t xml:space="preserve">Hydraulic excavators are widely used in construction, agricultural, forestry, and mining industries, due to their kinematic flexibility and </w:t>
+      </w:r>
+      <w:proofErr w:type="gramStart"/>
+      <w:r>
+        <w:t>high power</w:t>
+      </w:r>
+      <w:proofErr w:type="gramEnd"/>
+      <w:r>
+        <w:t xml:space="preserve"> density. The excavator operation is mostly executed by skillful operators who manipulate hydraulic joysticks to drive multiple links. </w:t>
+      </w:r>
       <w:r>
         <w:lastRenderedPageBreak/>
+        <w:t>Because of harsh working environment and physical fatigue from long working time, the excavator operation is avoided. Also, the excavator operation by the intuition of the operator always includes potential risk caused by lack of skill and mistakes.</w:t>
+      </w:r>
+      <w:r>
+        <w:t>” (Virtual Excavator Simulator, 1</w:t>
+      </w:r>
+      <w:bookmarkStart w:id="1" w:name="_GoBack"/>
+      <w:bookmarkEnd w:id="1"/>
+      <w:r>
+        <w:t>)</w:t>
+      </w:r>
+    </w:p>
+    <w:p>
+      <w:pPr>
+        <w:pStyle w:val="ListParagraph"/>
+      </w:pPr>
+    </w:p>
+    <w:p>
+      <w:pPr>
+        <w:pStyle w:val="ListParagraph"/>
+      </w:pPr>
+    </w:p>
+    <w:p>
+      <w:r>
         <w:t>Conclusion:</w:t>
       </w:r>
     </w:p>

</xml_diff>